<commit_message>
Add and reorganize Power and Energy lab documents
Added new calculation and PDF files for Power and Energy Measurements lab. Moved existing pre-lab PDFs into a dedicated PDF directory and updated the front page document.
</commit_message>
<xml_diff>
--- a/Labs/Power and Energy Measurements/Power & Energy Measurements front page.docx
+++ b/Labs/Power and Energy Measurements/Power & Energy Measurements front page.docx
@@ -1,6 +1,6 @@
 
 <file path=word/document.xml><?xml version="1.0" encoding="utf-8"?>
-<w:document xmlns:wpc="http://schemas.microsoft.com/office/word/2010/wordprocessingCanvas" xmlns:cx="http://schemas.microsoft.com/office/drawing/2014/chartex" xmlns:cx1="http://schemas.microsoft.com/office/drawing/2015/9/8/chartex" xmlns:cx2="http://schemas.microsoft.com/office/drawing/2015/10/21/chartex" xmlns:cx3="http://schemas.microsoft.com/office/drawing/2016/5/9/chartex" xmlns:cx4="http://schemas.microsoft.com/office/drawing/2016/5/10/chartex" xmlns:cx5="http://schemas.microsoft.com/office/drawing/2016/5/11/chartex" xmlns:cx6="http://schemas.microsoft.com/office/drawing/2016/5/12/chartex" xmlns:cx7="http://schemas.microsoft.com/office/drawing/2016/5/13/chartex" xmlns:cx8="http://schemas.microsoft.com/office/drawing/2016/5/14/chartex" xmlns:mc="http://schemas.openxmlformats.org/markup-compatibility/2006" xmlns:aink="http://schemas.microsoft.com/office/drawing/2016/ink" xmlns:am3d="http://schemas.microsoft.com/office/drawing/2017/model3d" xmlns:o="urn:schemas-microsoft-com:office:office" xmlns:oel="http://schemas.microsoft.com/office/2019/extlst" xmlns:r="http://schemas.openxmlformats.org/officeDocument/2006/relationships" xmlns:m="http://schemas.openxmlformats.org/officeDocument/2006/math" xmlns:v="urn:schemas-microsoft-com:vml" xmlns:wp14="http://schemas.microsoft.com/office/word/2010/wordprocessingDrawing" xmlns:wp="http://schemas.openxmlformats.org/drawingml/2006/wordprocessingDrawing" xmlns:w10="urn:schemas-microsoft-com:office:word" xmlns:w="http://schemas.openxmlformats.org/wordprocessingml/2006/main" xmlns:w14="http://schemas.microsoft.com/office/word/2010/wordml" xmlns:w15="http://schemas.microsoft.com/office/word/2012/wordml" xmlns:w16cex="http://schemas.microsoft.com/office/word/2018/wordml/cex" xmlns:w16cid="http://schemas.microsoft.com/office/word/2016/wordml/cid" xmlns:w16="http://schemas.microsoft.com/office/word/2018/wordml" xmlns:w16du="http://schemas.microsoft.com/office/word/2023/wordml/word16du" xmlns:w16sdtdh="http://schemas.microsoft.com/office/word/2020/wordml/sdtdatahash" xmlns:w16se="http://schemas.microsoft.com/office/word/2015/wordml/symex" xmlns:wpg="http://schemas.microsoft.com/office/word/2010/wordprocessingGroup" xmlns:wpi="http://schemas.microsoft.com/office/word/2010/wordprocessingInk" xmlns:wne="http://schemas.microsoft.com/office/word/2006/wordml" xmlns:wps="http://schemas.microsoft.com/office/word/2010/wordprocessingShape" mc:Ignorable="w14 w15 w16se w16cid w16 w16cex w16sdtdh w16du wp14">
+<w:document xmlns:wpc="http://schemas.microsoft.com/office/word/2010/wordprocessingCanvas" xmlns:cx="http://schemas.microsoft.com/office/drawing/2014/chartex" xmlns:cx1="http://schemas.microsoft.com/office/drawing/2015/9/8/chartex" xmlns:cx2="http://schemas.microsoft.com/office/drawing/2015/10/21/chartex" xmlns:cx3="http://schemas.microsoft.com/office/drawing/2016/5/9/chartex" xmlns:cx4="http://schemas.microsoft.com/office/drawing/2016/5/10/chartex" xmlns:cx5="http://schemas.microsoft.com/office/drawing/2016/5/11/chartex" xmlns:cx6="http://schemas.microsoft.com/office/drawing/2016/5/12/chartex" xmlns:cx7="http://schemas.microsoft.com/office/drawing/2016/5/13/chartex" xmlns:cx8="http://schemas.microsoft.com/office/drawing/2016/5/14/chartex" xmlns:mc="http://schemas.openxmlformats.org/markup-compatibility/2006" xmlns:aink="http://schemas.microsoft.com/office/drawing/2016/ink" xmlns:am3d="http://schemas.microsoft.com/office/drawing/2017/model3d" xmlns:o="urn:schemas-microsoft-com:office:office" xmlns:oel="http://schemas.microsoft.com/office/2019/extlst" xmlns:r="http://schemas.openxmlformats.org/officeDocument/2006/relationships" xmlns:m="http://schemas.openxmlformats.org/officeDocument/2006/math" xmlns:v="urn:schemas-microsoft-com:vml" xmlns:wp14="http://schemas.microsoft.com/office/word/2010/wordprocessingDrawing" xmlns:wp="http://schemas.openxmlformats.org/drawingml/2006/wordprocessingDrawing" xmlns:w10="urn:schemas-microsoft-com:office:word" xmlns:w="http://schemas.openxmlformats.org/wordprocessingml/2006/main" xmlns:w14="http://schemas.microsoft.com/office/word/2010/wordml" xmlns:w15="http://schemas.microsoft.com/office/word/2012/wordml" xmlns:w16cex="http://schemas.microsoft.com/office/word/2018/wordml/cex" xmlns:w16cid="http://schemas.microsoft.com/office/word/2016/wordml/cid" xmlns:w16="http://schemas.microsoft.com/office/word/2018/wordml" xmlns:w16du="http://schemas.microsoft.com/office/word/2023/wordml/word16du" xmlns:w16sdtdh="http://schemas.microsoft.com/office/word/2020/wordml/sdtdatahash" xmlns:w16sdtfl="http://schemas.microsoft.com/office/word/2024/wordml/sdtformatlock" xmlns:w16se="http://schemas.microsoft.com/office/word/2015/wordml/symex" xmlns:wpg="http://schemas.microsoft.com/office/word/2010/wordprocessingGroup" xmlns:wpi="http://schemas.microsoft.com/office/word/2010/wordprocessingInk" xmlns:wne="http://schemas.microsoft.com/office/word/2006/wordml" xmlns:wps="http://schemas.microsoft.com/office/word/2010/wordprocessingShape" mc:Ignorable="w14 w15 w16se w16cid w16 w16cex w16sdtdh w16sdtfl w16du wp14">
   <w:body>
     <w:p/>
     <w:p/>
@@ -251,16 +251,16 @@
         <mc:AlternateContent>
           <mc:Choice Requires="wps">
             <w:drawing>
-              <wp:anchor distT="0" distB="0" distL="114300" distR="114300" simplePos="0" relativeHeight="251660288" behindDoc="0" locked="0" layoutInCell="1" allowOverlap="1" wp14:anchorId="7E2A7DA4" wp14:editId="4E3F70C2">
+              <wp:anchor distT="0" distB="0" distL="114300" distR="114300" simplePos="0" relativeHeight="251660288" behindDoc="0" locked="0" layoutInCell="1" allowOverlap="1" wp14:anchorId="7E2A7DA4" wp14:editId="08CE6A94">
                 <wp:simplePos x="0" y="0"/>
                 <wp:positionH relativeFrom="column">
-                  <wp:posOffset>4396740</wp:posOffset>
+                  <wp:posOffset>4201795</wp:posOffset>
                 </wp:positionH>
                 <wp:positionV relativeFrom="paragraph">
-                  <wp:posOffset>27182</wp:posOffset>
+                  <wp:posOffset>27940</wp:posOffset>
                 </wp:positionV>
-                <wp:extent cx="1821180" cy="1607820"/>
-                <wp:effectExtent l="0" t="0" r="7620" b="0"/>
+                <wp:extent cx="2019300" cy="1607820"/>
+                <wp:effectExtent l="0" t="0" r="0" b="0"/>
                 <wp:wrapNone/>
                 <wp:docPr id="2" name="Text Box 2"/>
                 <wp:cNvGraphicFramePr/>
@@ -271,7 +271,7 @@
                       <wps:spPr>
                         <a:xfrm>
                           <a:off x="0" y="0"/>
-                          <a:ext cx="1821180" cy="1607820"/>
+                          <a:ext cx="2019300" cy="1607820"/>
                         </a:xfrm>
                         <a:prstGeom prst="rect">
                           <a:avLst/>
@@ -316,7 +316,7 @@
                                 <w:szCs w:val="24"/>
                                 <w:u w:val="single"/>
                               </w:rPr>
-                              <w:t>EDIRISINGHA E.D.N.L.</w:t>
+                              <w:t>SAMARAKOON S.M.O.T.</w:t>
                             </w:r>
                           </w:p>
                           <w:p>
@@ -346,7 +346,16 @@
                                 <w:szCs w:val="24"/>
                                 <w:u w:val="single"/>
                               </w:rPr>
-                              <w:t>20</w:t>
+                              <w:t>2</w:t>
+                            </w:r>
+                            <w:r>
+                              <w:rPr>
+                                <w:rFonts w:ascii="Times New Roman" w:hAnsi="Times New Roman" w:cs="Times New Roman"/>
+                                <w:sz w:val="24"/>
+                                <w:szCs w:val="24"/>
+                                <w:u w:val="single"/>
+                              </w:rPr>
+                              <w:t>1</w:t>
                             </w:r>
                             <w:r>
                               <w:rPr>
@@ -364,7 +373,7 @@
                                 <w:szCs w:val="24"/>
                                 <w:u w:val="single"/>
                               </w:rPr>
-                              <w:t>090</w:t>
+                              <w:t>345</w:t>
                             </w:r>
                           </w:p>
                           <w:p>
@@ -430,7 +439,7 @@
                                 <w:szCs w:val="24"/>
                                 <w:u w:val="single"/>
                               </w:rPr>
-                              <w:t>0</w:t>
+                              <w:t>1</w:t>
                             </w:r>
                             <w:r>
                               <w:rPr>
@@ -467,16 +476,7 @@
                                 <w:szCs w:val="24"/>
                                 <w:u w:val="single"/>
                               </w:rPr>
-                              <w:t>0</w:t>
-                            </w:r>
-                            <w:r>
-                              <w:rPr>
-                                <w:rFonts w:ascii="Times New Roman" w:hAnsi="Times New Roman" w:cs="Times New Roman"/>
-                                <w:sz w:val="24"/>
-                                <w:szCs w:val="24"/>
-                                <w:u w:val="single"/>
-                              </w:rPr>
-                              <w:t>6</w:t>
+                              <w:t>23</w:t>
                             </w:r>
                           </w:p>
                           <w:p>
@@ -498,7 +498,16 @@
                                 <w:szCs w:val="24"/>
                                 <w:u w:val="single"/>
                               </w:rPr>
-                              <w:t>03</w:t>
+                              <w:t>0</w:t>
+                            </w:r>
+                            <w:r>
+                              <w:rPr>
+                                <w:rFonts w:ascii="Times New Roman" w:hAnsi="Times New Roman" w:cs="Times New Roman"/>
+                                <w:sz w:val="24"/>
+                                <w:szCs w:val="24"/>
+                                <w:u w:val="single"/>
+                              </w:rPr>
+                              <w:t>8</w:t>
                             </w:r>
                             <w:r>
                               <w:rPr>
@@ -534,7 +543,7 @@
                                 <w:szCs w:val="24"/>
                                 <w:u w:val="single"/>
                               </w:rPr>
-                              <w:t>4</w:t>
+                              <w:t>5</w:t>
                             </w:r>
                           </w:p>
                           <w:p>
@@ -578,7 +587,7 @@
           </mc:Choice>
           <mc:Fallback>
             <w:pict>
-              <v:shape w14:anchorId="7E2A7DA4" id="Text Box 2" o:spid="_x0000_s1027" type="#_x0000_t202" style="position:absolute;margin-left:346.2pt;margin-top:2.15pt;width:143.4pt;height:126.6pt;z-index:251660288;visibility:visible;mso-wrap-style:square;mso-width-percent:0;mso-height-percent:0;mso-wrap-distance-left:9pt;mso-wrap-distance-top:0;mso-wrap-distance-right:9pt;mso-wrap-distance-bottom:0;mso-position-horizontal:absolute;mso-position-horizontal-relative:text;mso-position-vertical:absolute;mso-position-vertical-relative:text;mso-width-percent:0;mso-height-percent:0;mso-width-relative:margin;mso-height-relative:margin;v-text-anchor:top" o:gfxdata="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" fillcolor="white [3201]" stroked="f" strokeweight=".5pt">
+              <v:shape w14:anchorId="7E2A7DA4" id="Text Box 2" o:spid="_x0000_s1027" type="#_x0000_t202" style="position:absolute;margin-left:330.85pt;margin-top:2.2pt;width:159pt;height:126.6pt;z-index:251660288;visibility:visible;mso-wrap-style:square;mso-width-percent:0;mso-height-percent:0;mso-wrap-distance-left:9pt;mso-wrap-distance-top:0;mso-wrap-distance-right:9pt;mso-wrap-distance-bottom:0;mso-position-horizontal:absolute;mso-position-horizontal-relative:text;mso-position-vertical:absolute;mso-position-vertical-relative:text;mso-width-percent:0;mso-height-percent:0;mso-width-relative:margin;mso-height-relative:margin;v-text-anchor:top" o:gfxdata="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" fillcolor="white [3201]" stroked="f" strokeweight=".5pt">
                 <v:textbox>
                   <w:txbxContent>
                     <w:p>
@@ -597,7 +606,7 @@
                           <w:szCs w:val="24"/>
                           <w:u w:val="single"/>
                         </w:rPr>
-                        <w:t>EDIRISINGHA E.D.N.L.</w:t>
+                        <w:t>SAMARAKOON S.M.O.T.</w:t>
                       </w:r>
                     </w:p>
                     <w:p>
@@ -627,7 +636,16 @@
                           <w:szCs w:val="24"/>
                           <w:u w:val="single"/>
                         </w:rPr>
-                        <w:t>20</w:t>
+                        <w:t>2</w:t>
+                      </w:r>
+                      <w:r>
+                        <w:rPr>
+                          <w:rFonts w:ascii="Times New Roman" w:hAnsi="Times New Roman" w:cs="Times New Roman"/>
+                          <w:sz w:val="24"/>
+                          <w:szCs w:val="24"/>
+                          <w:u w:val="single"/>
+                        </w:rPr>
+                        <w:t>1</w:t>
                       </w:r>
                       <w:r>
                         <w:rPr>
@@ -645,7 +663,7 @@
                           <w:szCs w:val="24"/>
                           <w:u w:val="single"/>
                         </w:rPr>
-                        <w:t>090</w:t>
+                        <w:t>345</w:t>
                       </w:r>
                     </w:p>
                     <w:p>
@@ -711,7 +729,7 @@
                           <w:szCs w:val="24"/>
                           <w:u w:val="single"/>
                         </w:rPr>
-                        <w:t>0</w:t>
+                        <w:t>1</w:t>
                       </w:r>
                       <w:r>
                         <w:rPr>
@@ -748,16 +766,7 @@
                           <w:szCs w:val="24"/>
                           <w:u w:val="single"/>
                         </w:rPr>
-                        <w:t>0</w:t>
-                      </w:r>
-                      <w:r>
-                        <w:rPr>
-                          <w:rFonts w:ascii="Times New Roman" w:hAnsi="Times New Roman" w:cs="Times New Roman"/>
-                          <w:sz w:val="24"/>
-                          <w:szCs w:val="24"/>
-                          <w:u w:val="single"/>
-                        </w:rPr>
-                        <w:t>6</w:t>
+                        <w:t>23</w:t>
                       </w:r>
                     </w:p>
                     <w:p>
@@ -779,7 +788,16 @@
                           <w:szCs w:val="24"/>
                           <w:u w:val="single"/>
                         </w:rPr>
-                        <w:t>03</w:t>
+                        <w:t>0</w:t>
+                      </w:r>
+                      <w:r>
+                        <w:rPr>
+                          <w:rFonts w:ascii="Times New Roman" w:hAnsi="Times New Roman" w:cs="Times New Roman"/>
+                          <w:sz w:val="24"/>
+                          <w:szCs w:val="24"/>
+                          <w:u w:val="single"/>
+                        </w:rPr>
+                        <w:t>8</w:t>
                       </w:r>
                       <w:r>
                         <w:rPr>
@@ -815,7 +833,7 @@
                           <w:szCs w:val="24"/>
                           <w:u w:val="single"/>
                         </w:rPr>
-                        <w:t>4</w:t>
+                        <w:t>5</w:t>
                       </w:r>
                     </w:p>
                     <w:p>
@@ -865,7 +883,7 @@
 </file>
 
 <file path=word/endnotes.xml><?xml version="1.0" encoding="utf-8"?>
-<w:endnotes xmlns:wpc="http://schemas.microsoft.com/office/word/2010/wordprocessingCanvas" xmlns:cx="http://schemas.microsoft.com/office/drawing/2014/chartex" xmlns:cx1="http://schemas.microsoft.com/office/drawing/2015/9/8/chartex" xmlns:cx2="http://schemas.microsoft.com/office/drawing/2015/10/21/chartex" xmlns:cx3="http://schemas.microsoft.com/office/drawing/2016/5/9/chartex" xmlns:cx4="http://schemas.microsoft.com/office/drawing/2016/5/10/chartex" xmlns:cx5="http://schemas.microsoft.com/office/drawing/2016/5/11/chartex" xmlns:cx6="http://schemas.microsoft.com/office/drawing/2016/5/12/chartex" xmlns:cx7="http://schemas.microsoft.com/office/drawing/2016/5/13/chartex" xmlns:cx8="http://schemas.microsoft.com/office/drawing/2016/5/14/chartex" xmlns:mc="http://schemas.openxmlformats.org/markup-compatibility/2006" xmlns:aink="http://schemas.microsoft.com/office/drawing/2016/ink" xmlns:am3d="http://schemas.microsoft.com/office/drawing/2017/model3d" xmlns:o="urn:schemas-microsoft-com:office:office" xmlns:oel="http://schemas.microsoft.com/office/2019/extlst" xmlns:r="http://schemas.openxmlformats.org/officeDocument/2006/relationships" xmlns:m="http://schemas.openxmlformats.org/officeDocument/2006/math" xmlns:v="urn:schemas-microsoft-com:vml" xmlns:wp14="http://schemas.microsoft.com/office/word/2010/wordprocessingDrawing" xmlns:wp="http://schemas.openxmlformats.org/drawingml/2006/wordprocessingDrawing" xmlns:w10="urn:schemas-microsoft-com:office:word" xmlns:w="http://schemas.openxmlformats.org/wordprocessingml/2006/main" xmlns:w14="http://schemas.microsoft.com/office/word/2010/wordml" xmlns:w15="http://schemas.microsoft.com/office/word/2012/wordml" xmlns:w16cex="http://schemas.microsoft.com/office/word/2018/wordml/cex" xmlns:w16cid="http://schemas.microsoft.com/office/word/2016/wordml/cid" xmlns:w16="http://schemas.microsoft.com/office/word/2018/wordml" xmlns:w16du="http://schemas.microsoft.com/office/word/2023/wordml/word16du" xmlns:w16sdtdh="http://schemas.microsoft.com/office/word/2020/wordml/sdtdatahash" xmlns:w16se="http://schemas.microsoft.com/office/word/2015/wordml/symex" xmlns:wpg="http://schemas.microsoft.com/office/word/2010/wordprocessingGroup" xmlns:wpi="http://schemas.microsoft.com/office/word/2010/wordprocessingInk" xmlns:wne="http://schemas.microsoft.com/office/word/2006/wordml" xmlns:wps="http://schemas.microsoft.com/office/word/2010/wordprocessingShape" mc:Ignorable="w14 w15 w16se w16cid w16 w16cex w16sdtdh w16du wp14">
+<w:endnotes xmlns:wpc="http://schemas.microsoft.com/office/word/2010/wordprocessingCanvas" xmlns:cx="http://schemas.microsoft.com/office/drawing/2014/chartex" xmlns:cx1="http://schemas.microsoft.com/office/drawing/2015/9/8/chartex" xmlns:cx2="http://schemas.microsoft.com/office/drawing/2015/10/21/chartex" xmlns:cx3="http://schemas.microsoft.com/office/drawing/2016/5/9/chartex" xmlns:cx4="http://schemas.microsoft.com/office/drawing/2016/5/10/chartex" xmlns:cx5="http://schemas.microsoft.com/office/drawing/2016/5/11/chartex" xmlns:cx6="http://schemas.microsoft.com/office/drawing/2016/5/12/chartex" xmlns:cx7="http://schemas.microsoft.com/office/drawing/2016/5/13/chartex" xmlns:cx8="http://schemas.microsoft.com/office/drawing/2016/5/14/chartex" xmlns:mc="http://schemas.openxmlformats.org/markup-compatibility/2006" xmlns:aink="http://schemas.microsoft.com/office/drawing/2016/ink" xmlns:am3d="http://schemas.microsoft.com/office/drawing/2017/model3d" xmlns:o="urn:schemas-microsoft-com:office:office" xmlns:oel="http://schemas.microsoft.com/office/2019/extlst" xmlns:r="http://schemas.openxmlformats.org/officeDocument/2006/relationships" xmlns:m="http://schemas.openxmlformats.org/officeDocument/2006/math" xmlns:v="urn:schemas-microsoft-com:vml" xmlns:wp14="http://schemas.microsoft.com/office/word/2010/wordprocessingDrawing" xmlns:wp="http://schemas.openxmlformats.org/drawingml/2006/wordprocessingDrawing" xmlns:w10="urn:schemas-microsoft-com:office:word" xmlns:w="http://schemas.openxmlformats.org/wordprocessingml/2006/main" xmlns:w14="http://schemas.microsoft.com/office/word/2010/wordml" xmlns:w15="http://schemas.microsoft.com/office/word/2012/wordml" xmlns:w16cex="http://schemas.microsoft.com/office/word/2018/wordml/cex" xmlns:w16cid="http://schemas.microsoft.com/office/word/2016/wordml/cid" xmlns:w16="http://schemas.microsoft.com/office/word/2018/wordml" xmlns:w16du="http://schemas.microsoft.com/office/word/2023/wordml/word16du" xmlns:w16sdtdh="http://schemas.microsoft.com/office/word/2020/wordml/sdtdatahash" xmlns:w16sdtfl="http://schemas.microsoft.com/office/word/2024/wordml/sdtformatlock" xmlns:w16se="http://schemas.microsoft.com/office/word/2015/wordml/symex" xmlns:wpg="http://schemas.microsoft.com/office/word/2010/wordprocessingGroup" xmlns:wpi="http://schemas.microsoft.com/office/word/2010/wordprocessingInk" xmlns:wne="http://schemas.microsoft.com/office/word/2006/wordml" xmlns:wps="http://schemas.microsoft.com/office/word/2010/wordprocessingShape" mc:Ignorable="w14 w15 w16se w16cid w16 w16cex w16sdtdh w16sdtfl w16du wp14">
   <w:endnote w:type="separator" w:id="-1">
     <w:p>
       <w:pPr>
@@ -890,7 +908,7 @@
 </file>
 
 <file path=word/footnotes.xml><?xml version="1.0" encoding="utf-8"?>
-<w:footnotes xmlns:wpc="http://schemas.microsoft.com/office/word/2010/wordprocessingCanvas" xmlns:cx="http://schemas.microsoft.com/office/drawing/2014/chartex" xmlns:cx1="http://schemas.microsoft.com/office/drawing/2015/9/8/chartex" xmlns:cx2="http://schemas.microsoft.com/office/drawing/2015/10/21/chartex" xmlns:cx3="http://schemas.microsoft.com/office/drawing/2016/5/9/chartex" xmlns:cx4="http://schemas.microsoft.com/office/drawing/2016/5/10/chartex" xmlns:cx5="http://schemas.microsoft.com/office/drawing/2016/5/11/chartex" xmlns:cx6="http://schemas.microsoft.com/office/drawing/2016/5/12/chartex" xmlns:cx7="http://schemas.microsoft.com/office/drawing/2016/5/13/chartex" xmlns:cx8="http://schemas.microsoft.com/office/drawing/2016/5/14/chartex" xmlns:mc="http://schemas.openxmlformats.org/markup-compatibility/2006" xmlns:aink="http://schemas.microsoft.com/office/drawing/2016/ink" xmlns:am3d="http://schemas.microsoft.com/office/drawing/2017/model3d" xmlns:o="urn:schemas-microsoft-com:office:office" xmlns:oel="http://schemas.microsoft.com/office/2019/extlst" xmlns:r="http://schemas.openxmlformats.org/officeDocument/2006/relationships" xmlns:m="http://schemas.openxmlformats.org/officeDocument/2006/math" xmlns:v="urn:schemas-microsoft-com:vml" xmlns:wp14="http://schemas.microsoft.com/office/word/2010/wordprocessingDrawing" xmlns:wp="http://schemas.openxmlformats.org/drawingml/2006/wordprocessingDrawing" xmlns:w10="urn:schemas-microsoft-com:office:word" xmlns:w="http://schemas.openxmlformats.org/wordprocessingml/2006/main" xmlns:w14="http://schemas.microsoft.com/office/word/2010/wordml" xmlns:w15="http://schemas.microsoft.com/office/word/2012/wordml" xmlns:w16cex="http://schemas.microsoft.com/office/word/2018/wordml/cex" xmlns:w16cid="http://schemas.microsoft.com/office/word/2016/wordml/cid" xmlns:w16="http://schemas.microsoft.com/office/word/2018/wordml" xmlns:w16du="http://schemas.microsoft.com/office/word/2023/wordml/word16du" xmlns:w16sdtdh="http://schemas.microsoft.com/office/word/2020/wordml/sdtdatahash" xmlns:w16se="http://schemas.microsoft.com/office/word/2015/wordml/symex" xmlns:wpg="http://schemas.microsoft.com/office/word/2010/wordprocessingGroup" xmlns:wpi="http://schemas.microsoft.com/office/word/2010/wordprocessingInk" xmlns:wne="http://schemas.microsoft.com/office/word/2006/wordml" xmlns:wps="http://schemas.microsoft.com/office/word/2010/wordprocessingShape" mc:Ignorable="w14 w15 w16se w16cid w16 w16cex w16sdtdh w16du wp14">
+<w:footnotes xmlns:wpc="http://schemas.microsoft.com/office/word/2010/wordprocessingCanvas" xmlns:cx="http://schemas.microsoft.com/office/drawing/2014/chartex" xmlns:cx1="http://schemas.microsoft.com/office/drawing/2015/9/8/chartex" xmlns:cx2="http://schemas.microsoft.com/office/drawing/2015/10/21/chartex" xmlns:cx3="http://schemas.microsoft.com/office/drawing/2016/5/9/chartex" xmlns:cx4="http://schemas.microsoft.com/office/drawing/2016/5/10/chartex" xmlns:cx5="http://schemas.microsoft.com/office/drawing/2016/5/11/chartex" xmlns:cx6="http://schemas.microsoft.com/office/drawing/2016/5/12/chartex" xmlns:cx7="http://schemas.microsoft.com/office/drawing/2016/5/13/chartex" xmlns:cx8="http://schemas.microsoft.com/office/drawing/2016/5/14/chartex" xmlns:mc="http://schemas.openxmlformats.org/markup-compatibility/2006" xmlns:aink="http://schemas.microsoft.com/office/drawing/2016/ink" xmlns:am3d="http://schemas.microsoft.com/office/drawing/2017/model3d" xmlns:o="urn:schemas-microsoft-com:office:office" xmlns:oel="http://schemas.microsoft.com/office/2019/extlst" xmlns:r="http://schemas.openxmlformats.org/officeDocument/2006/relationships" xmlns:m="http://schemas.openxmlformats.org/officeDocument/2006/math" xmlns:v="urn:schemas-microsoft-com:vml" xmlns:wp14="http://schemas.microsoft.com/office/word/2010/wordprocessingDrawing" xmlns:wp="http://schemas.openxmlformats.org/drawingml/2006/wordprocessingDrawing" xmlns:w10="urn:schemas-microsoft-com:office:word" xmlns:w="http://schemas.openxmlformats.org/wordprocessingml/2006/main" xmlns:w14="http://schemas.microsoft.com/office/word/2010/wordml" xmlns:w15="http://schemas.microsoft.com/office/word/2012/wordml" xmlns:w16cex="http://schemas.microsoft.com/office/word/2018/wordml/cex" xmlns:w16cid="http://schemas.microsoft.com/office/word/2016/wordml/cid" xmlns:w16="http://schemas.microsoft.com/office/word/2018/wordml" xmlns:w16du="http://schemas.microsoft.com/office/word/2023/wordml/word16du" xmlns:w16sdtdh="http://schemas.microsoft.com/office/word/2020/wordml/sdtdatahash" xmlns:w16sdtfl="http://schemas.microsoft.com/office/word/2024/wordml/sdtformatlock" xmlns:w16se="http://schemas.microsoft.com/office/word/2015/wordml/symex" xmlns:wpg="http://schemas.microsoft.com/office/word/2010/wordprocessingGroup" xmlns:wpi="http://schemas.microsoft.com/office/word/2010/wordprocessingInk" xmlns:wne="http://schemas.microsoft.com/office/word/2006/wordml" xmlns:wps="http://schemas.microsoft.com/office/word/2010/wordprocessingShape" mc:Ignorable="w14 w15 w16se w16cid w16 w16cex w16sdtdh w16sdtfl w16du wp14">
   <w:footnote w:type="separator" w:id="-1">
     <w:p>
       <w:pPr>
@@ -915,7 +933,7 @@
 </file>
 
 <file path=word/numbering.xml><?xml version="1.0" encoding="utf-8"?>
-<w:numbering xmlns:wpc="http://schemas.microsoft.com/office/word/2010/wordprocessingCanvas" xmlns:cx="http://schemas.microsoft.com/office/drawing/2014/chartex" xmlns:cx1="http://schemas.microsoft.com/office/drawing/2015/9/8/chartex" xmlns:cx2="http://schemas.microsoft.com/office/drawing/2015/10/21/chartex" xmlns:cx3="http://schemas.microsoft.com/office/drawing/2016/5/9/chartex" xmlns:cx4="http://schemas.microsoft.com/office/drawing/2016/5/10/chartex" xmlns:cx5="http://schemas.microsoft.com/office/drawing/2016/5/11/chartex" xmlns:cx6="http://schemas.microsoft.com/office/drawing/2016/5/12/chartex" xmlns:cx7="http://schemas.microsoft.com/office/drawing/2016/5/13/chartex" xmlns:cx8="http://schemas.microsoft.com/office/drawing/2016/5/14/chartex" xmlns:mc="http://schemas.openxmlformats.org/markup-compatibility/2006" xmlns:aink="http://schemas.microsoft.com/office/drawing/2016/ink" xmlns:am3d="http://schemas.microsoft.com/office/drawing/2017/model3d" xmlns:o="urn:schemas-microsoft-com:office:office" xmlns:oel="http://schemas.microsoft.com/office/2019/extlst" xmlns:r="http://schemas.openxmlformats.org/officeDocument/2006/relationships" xmlns:m="http://schemas.openxmlformats.org/officeDocument/2006/math" xmlns:v="urn:schemas-microsoft-com:vml" xmlns:wp14="http://schemas.microsoft.com/office/word/2010/wordprocessingDrawing" xmlns:wp="http://schemas.openxmlformats.org/drawingml/2006/wordprocessingDrawing" xmlns:w10="urn:schemas-microsoft-com:office:word" xmlns:w="http://schemas.openxmlformats.org/wordprocessingml/2006/main" xmlns:w14="http://schemas.microsoft.com/office/word/2010/wordml" xmlns:w15="http://schemas.microsoft.com/office/word/2012/wordml" xmlns:w16cex="http://schemas.microsoft.com/office/word/2018/wordml/cex" xmlns:w16cid="http://schemas.microsoft.com/office/word/2016/wordml/cid" xmlns:w16="http://schemas.microsoft.com/office/word/2018/wordml" xmlns:w16du="http://schemas.microsoft.com/office/word/2023/wordml/word16du" xmlns:w16sdtdh="http://schemas.microsoft.com/office/word/2020/wordml/sdtdatahash" xmlns:w16se="http://schemas.microsoft.com/office/word/2015/wordml/symex" xmlns:wpg="http://schemas.microsoft.com/office/word/2010/wordprocessingGroup" xmlns:wpi="http://schemas.microsoft.com/office/word/2010/wordprocessingInk" xmlns:wne="http://schemas.microsoft.com/office/word/2006/wordml" xmlns:wps="http://schemas.microsoft.com/office/word/2010/wordprocessingShape" mc:Ignorable="w14 w15 w16se w16cid w16 w16cex w16sdtdh w16du wp14">
+<w:numbering xmlns:wpc="http://schemas.microsoft.com/office/word/2010/wordprocessingCanvas" xmlns:cx="http://schemas.microsoft.com/office/drawing/2014/chartex" xmlns:cx1="http://schemas.microsoft.com/office/drawing/2015/9/8/chartex" xmlns:cx2="http://schemas.microsoft.com/office/drawing/2015/10/21/chartex" xmlns:cx3="http://schemas.microsoft.com/office/drawing/2016/5/9/chartex" xmlns:cx4="http://schemas.microsoft.com/office/drawing/2016/5/10/chartex" xmlns:cx5="http://schemas.microsoft.com/office/drawing/2016/5/11/chartex" xmlns:cx6="http://schemas.microsoft.com/office/drawing/2016/5/12/chartex" xmlns:cx7="http://schemas.microsoft.com/office/drawing/2016/5/13/chartex" xmlns:cx8="http://schemas.microsoft.com/office/drawing/2016/5/14/chartex" xmlns:mc="http://schemas.openxmlformats.org/markup-compatibility/2006" xmlns:aink="http://schemas.microsoft.com/office/drawing/2016/ink" xmlns:am3d="http://schemas.microsoft.com/office/drawing/2017/model3d" xmlns:o="urn:schemas-microsoft-com:office:office" xmlns:oel="http://schemas.microsoft.com/office/2019/extlst" xmlns:r="http://schemas.openxmlformats.org/officeDocument/2006/relationships" xmlns:m="http://schemas.openxmlformats.org/officeDocument/2006/math" xmlns:v="urn:schemas-microsoft-com:vml" xmlns:wp14="http://schemas.microsoft.com/office/word/2010/wordprocessingDrawing" xmlns:wp="http://schemas.openxmlformats.org/drawingml/2006/wordprocessingDrawing" xmlns:w10="urn:schemas-microsoft-com:office:word" xmlns:w="http://schemas.openxmlformats.org/wordprocessingml/2006/main" xmlns:w14="http://schemas.microsoft.com/office/word/2010/wordml" xmlns:w15="http://schemas.microsoft.com/office/word/2012/wordml" xmlns:w16cex="http://schemas.microsoft.com/office/word/2018/wordml/cex" xmlns:w16cid="http://schemas.microsoft.com/office/word/2016/wordml/cid" xmlns:w16="http://schemas.microsoft.com/office/word/2018/wordml" xmlns:w16du="http://schemas.microsoft.com/office/word/2023/wordml/word16du" xmlns:w16sdtdh="http://schemas.microsoft.com/office/word/2020/wordml/sdtdatahash" xmlns:w16sdtfl="http://schemas.microsoft.com/office/word/2024/wordml/sdtformatlock" xmlns:w16se="http://schemas.microsoft.com/office/word/2015/wordml/symex" xmlns:wpg="http://schemas.microsoft.com/office/word/2010/wordprocessingGroup" xmlns:wpi="http://schemas.microsoft.com/office/word/2010/wordprocessingInk" xmlns:wne="http://schemas.microsoft.com/office/word/2006/wordml" xmlns:wps="http://schemas.microsoft.com/office/word/2010/wordprocessingShape" mc:Ignorable="w14 w15 w16se w16cid w16 w16cex w16sdtdh w16sdtfl w16du wp14">
   <w:abstractNum w:abstractNumId="0" w15:restartNumberingAfterBreak="0">
     <w:nsid w:val="02470D5D"/>
     <w:multiLevelType w:val="hybridMultilevel"/>
@@ -3592,7 +3610,7 @@
 </file>
 
 <file path=word/styles.xml><?xml version="1.0" encoding="utf-8"?>
-<w:styles xmlns:mc="http://schemas.openxmlformats.org/markup-compatibility/2006" xmlns:r="http://schemas.openxmlformats.org/officeDocument/2006/relationships" xmlns:w="http://schemas.openxmlformats.org/wordprocessingml/2006/main" xmlns:w14="http://schemas.microsoft.com/office/word/2010/wordml" xmlns:w15="http://schemas.microsoft.com/office/word/2012/wordml" xmlns:w16cex="http://schemas.microsoft.com/office/word/2018/wordml/cex" xmlns:w16cid="http://schemas.microsoft.com/office/word/2016/wordml/cid" xmlns:w16="http://schemas.microsoft.com/office/word/2018/wordml" xmlns:w16du="http://schemas.microsoft.com/office/word/2023/wordml/word16du" xmlns:w16sdtdh="http://schemas.microsoft.com/office/word/2020/wordml/sdtdatahash" xmlns:w16se="http://schemas.microsoft.com/office/word/2015/wordml/symex" mc:Ignorable="w14 w15 w16se w16cid w16 w16cex w16sdtdh w16du">
+<w:styles xmlns:mc="http://schemas.openxmlformats.org/markup-compatibility/2006" xmlns:r="http://schemas.openxmlformats.org/officeDocument/2006/relationships" xmlns:w="http://schemas.openxmlformats.org/wordprocessingml/2006/main" xmlns:w14="http://schemas.microsoft.com/office/word/2010/wordml" xmlns:w15="http://schemas.microsoft.com/office/word/2012/wordml" xmlns:w16cex="http://schemas.microsoft.com/office/word/2018/wordml/cex" xmlns:w16cid="http://schemas.microsoft.com/office/word/2016/wordml/cid" xmlns:w16="http://schemas.microsoft.com/office/word/2018/wordml" xmlns:w16du="http://schemas.microsoft.com/office/word/2023/wordml/word16du" xmlns:w16sdtdh="http://schemas.microsoft.com/office/word/2020/wordml/sdtdatahash" xmlns:w16sdtfl="http://schemas.microsoft.com/office/word/2024/wordml/sdtformatlock" xmlns:w16se="http://schemas.microsoft.com/office/word/2015/wordml/symex" mc:Ignorable="w14 w15 w16se w16cid w16 w16cex w16sdtdh w16sdtfl w16du">
   <w:docDefaults>
     <w:rPrDefault>
       <w:rPr>

</xml_diff>